<commit_message>
changed the git def
</commit_message>
<xml_diff>
--- a/Lecture 3 (GIT)/GIT.docx
+++ b/Lecture 3 (GIT)/GIT.docx
@@ -1166,7 +1166,7 @@
       <w:pPr>
         <w:pStyle w:val="ListParagraph"/>
         <w:numPr>
-          <w:ilvl w:val="1"/>
+          <w:ilvl w:val="2"/>
           <w:numId w:val="1"/>
         </w:numPr>
         <w:tabs>
@@ -1205,7 +1205,29 @@
           <w:szCs w:val="21"/>
           <w:lang w:val="en-US"/>
         </w:rPr>
-        <w:t>git remote add origin https://github.com/rusergei2010/GITLAB_v2.git</w:t>
+        <w:t xml:space="preserve">git remote add origin </w:t>
+      </w:r>
+      <w:hyperlink r:id="rId13" w:history="1">
+        <w:r>
+          <w:rPr>
+            <w:rStyle w:val="Hyperlink"/>
+            <w:rFonts w:ascii="Consolas" w:eastAsia="Times New Roman" w:hAnsi="Consolas" w:cs="Courier New"/>
+            <w:sz w:val="21"/>
+            <w:szCs w:val="21"/>
+            <w:lang w:val="en-US"/>
+          </w:rPr>
+          <w:t>https://github.com/rusergei2010/GITLAB_v2.git</w:t>
+        </w:r>
+      </w:hyperlink>
+      <w:r>
+        <w:rPr>
+          <w:rFonts w:ascii="Consolas" w:eastAsia="Times New Roman" w:hAnsi="Consolas" w:cs="Courier New"/>
+          <w:color w:val="24292E"/>
+          <w:sz w:val="21"/>
+          <w:szCs w:val="21"/>
+          <w:lang w:val="en-US"/>
+        </w:rPr>
+        <w:t xml:space="preserve"> (it will create a reference from origin -&gt; remote repo)</w:t>
       </w:r>
     </w:p>
     <w:p>
@@ -1253,6 +1275,82 @@
         </w:rPr>
         <w:t>git push -u origin master</w:t>
       </w:r>
+      <w:r>
+        <w:rPr>
+          <w:rFonts w:ascii="Consolas" w:eastAsia="Times New Roman" w:hAnsi="Consolas" w:cs="Courier New"/>
+          <w:color w:val="24292E"/>
+          <w:sz w:val="21"/>
+          <w:szCs w:val="21"/>
+          <w:lang w:val="en-US"/>
+        </w:rPr>
+        <w:t xml:space="preserve"> (commit branch to repo associated with origin</w:t>
+      </w:r>
+      <w:r>
+        <w:rPr>
+          <w:rFonts w:ascii="Consolas" w:eastAsia="Times New Roman" w:hAnsi="Consolas" w:cs="Courier New"/>
+          <w:color w:val="24292E"/>
+          <w:sz w:val="21"/>
+          <w:szCs w:val="21"/>
+          <w:lang w:val="en-US"/>
+        </w:rPr>
+        <w:t xml:space="preserve"> reference</w:t>
+      </w:r>
+      <w:r>
+        <w:rPr>
+          <w:rFonts w:ascii="Consolas" w:eastAsia="Times New Roman" w:hAnsi="Consolas" w:cs="Courier New"/>
+          <w:color w:val="24292E"/>
+          <w:sz w:val="21"/>
+          <w:szCs w:val="21"/>
+          <w:lang w:val="en-US"/>
+        </w:rPr>
+        <w:t>)</w:t>
+      </w:r>
+    </w:p>
+    <w:p>
+      <w:pPr>
+        <w:pStyle w:val="ListParagraph"/>
+        <w:numPr>
+          <w:ilvl w:val="1"/>
+          <w:numId w:val="1"/>
+        </w:numPr>
+        <w:tabs>
+          <w:tab w:val="left" w:pos="916"/>
+          <w:tab w:val="left" w:pos="1832"/>
+          <w:tab w:val="left" w:pos="2748"/>
+          <w:tab w:val="left" w:pos="3664"/>
+          <w:tab w:val="left" w:pos="4580"/>
+          <w:tab w:val="left" w:pos="5496"/>
+          <w:tab w:val="left" w:pos="6412"/>
+          <w:tab w:val="left" w:pos="7328"/>
+          <w:tab w:val="left" w:pos="8244"/>
+          <w:tab w:val="left" w:pos="9160"/>
+          <w:tab w:val="left" w:pos="10076"/>
+          <w:tab w:val="left" w:pos="10992"/>
+          <w:tab w:val="left" w:pos="11908"/>
+          <w:tab w:val="left" w:pos="12824"/>
+          <w:tab w:val="left" w:pos="13740"/>
+          <w:tab w:val="left" w:pos="14656"/>
+        </w:tabs>
+        <w:spacing w:line="240" w:lineRule="auto"/>
+        <w:contextualSpacing w:val="0"/>
+        <w:rPr>
+          <w:rFonts w:ascii="Consolas" w:eastAsia="Times New Roman" w:hAnsi="Consolas" w:cs="Courier New"/>
+          <w:color w:val="24292E"/>
+          <w:sz w:val="21"/>
+          <w:szCs w:val="21"/>
+          <w:lang w:val="en-US"/>
+        </w:rPr>
+      </w:pPr>
+      <w:r>
+        <w:rPr>
+          <w:rFonts w:ascii="Consolas" w:eastAsia="Times New Roman" w:hAnsi="Consolas" w:cs="Courier New"/>
+          <w:color w:val="24292E"/>
+          <w:sz w:val="21"/>
+          <w:szCs w:val="21"/>
+          <w:lang w:val="en-US"/>
+        </w:rPr>
+        <w:t>It can ask authentication.</w:t>
+      </w:r>
     </w:p>
     <w:p>
       <w:pPr>
@@ -1265,8 +1363,6 @@
         </w:pBdr>
         <w:ind w:left="720"/>
       </w:pPr>
-      <w:bookmarkStart w:id="8" w:name="_GoBack"/>
-      <w:bookmarkEnd w:id="8"/>
     </w:p>
     <w:p>
       <w:pPr>
@@ -1283,6 +1379,7 @@
         </w:pBdr>
       </w:pPr>
       <w:r>
+        <w:lastRenderedPageBreak/>
         <w:t>Fork existing repo and work solely</w:t>
       </w:r>
     </w:p>
@@ -1324,7 +1421,6 @@
           <w:sz w:val="16"/>
           <w:szCs w:val="16"/>
         </w:rPr>
-        <w:lastRenderedPageBreak/>
         <w:t># download a repository on GitHub.com to our machine</w:t>
       </w:r>
     </w:p>
@@ -1826,25 +1922,25 @@
         <w:ind w:left="720"/>
         <w:contextualSpacing w:val="0"/>
       </w:pPr>
-      <w:bookmarkStart w:id="9" w:name="_mceer3qyee3a" w:colFirst="0" w:colLast="0"/>
+      <w:bookmarkStart w:id="8" w:name="_mceer3qyee3a" w:colFirst="0" w:colLast="0"/>
+      <w:bookmarkEnd w:id="8"/>
+      <w:r>
+        <w:t>Practical Part</w:t>
+      </w:r>
+    </w:p>
+    <w:p>
+      <w:pPr>
+        <w:ind w:left="720"/>
+        <w:contextualSpacing w:val="0"/>
+      </w:pPr>
+    </w:p>
+    <w:p>
+      <w:pPr>
+        <w:pStyle w:val="Heading2"/>
+        <w:contextualSpacing w:val="0"/>
+      </w:pPr>
+      <w:bookmarkStart w:id="9" w:name="_cnjbgwlhfqws" w:colFirst="0" w:colLast="0"/>
       <w:bookmarkEnd w:id="9"/>
-      <w:r>
-        <w:t>Practical Part</w:t>
-      </w:r>
-    </w:p>
-    <w:p>
-      <w:pPr>
-        <w:ind w:left="720"/>
-        <w:contextualSpacing w:val="0"/>
-      </w:pPr>
-    </w:p>
-    <w:p>
-      <w:pPr>
-        <w:pStyle w:val="Heading2"/>
-        <w:contextualSpacing w:val="0"/>
-      </w:pPr>
-      <w:bookmarkStart w:id="10" w:name="_cnjbgwlhfqws" w:colFirst="0" w:colLast="0"/>
-      <w:bookmarkEnd w:id="10"/>
       <w:r>
         <w:t>1. Create your own project and branch</w:t>
       </w:r>
@@ -1994,7 +2090,7 @@
         <w:ind w:left="2160"/>
         <w:contextualSpacing w:val="0"/>
       </w:pPr>
-      <w:hyperlink r:id="rId13">
+      <w:hyperlink r:id="rId14">
         <w:r>
           <w:rPr>
             <w:color w:val="1155CC"/>
@@ -2029,7 +2125,6 @@
         <w:rPr>
           <w:noProof/>
         </w:rPr>
-        <w:lastRenderedPageBreak/>
         <w:drawing>
           <wp:inline distT="114300" distB="114300" distL="114300" distR="114300" wp14:anchorId="0E073C3F" wp14:editId="469EE8A5">
             <wp:extent cx="1081088" cy="404653"/>
@@ -2044,7 +2139,7 @@
                     <pic:cNvPicPr preferRelativeResize="0"/>
                   </pic:nvPicPr>
                   <pic:blipFill>
-                    <a:blip r:embed="rId14"/>
+                    <a:blip r:embed="rId15"/>
                     <a:srcRect/>
                     <a:stretch>
                       <a:fillRect/>
@@ -2090,7 +2185,7 @@
                     <pic:cNvPicPr preferRelativeResize="0"/>
                   </pic:nvPicPr>
                   <pic:blipFill>
-                    <a:blip r:embed="rId15"/>
+                    <a:blip r:embed="rId16"/>
                     <a:srcRect/>
                     <a:stretch>
                       <a:fillRect/>
@@ -2136,7 +2231,7 @@
                     <pic:cNvPicPr preferRelativeResize="0"/>
                   </pic:nvPicPr>
                   <pic:blipFill>
-                    <a:blip r:embed="rId16"/>
+                    <a:blip r:embed="rId17"/>
                     <a:srcRect/>
                     <a:stretch>
                       <a:fillRect/>
@@ -2285,7 +2380,7 @@
                     <pic:cNvPicPr preferRelativeResize="0"/>
                   </pic:nvPicPr>
                   <pic:blipFill>
-                    <a:blip r:embed="rId17"/>
+                    <a:blip r:embed="rId18"/>
                     <a:srcRect/>
                     <a:stretch>
                       <a:fillRect/>
@@ -2331,7 +2426,7 @@
                     <pic:cNvPicPr preferRelativeResize="0"/>
                   </pic:nvPicPr>
                   <pic:blipFill>
-                    <a:blip r:embed="rId18"/>
+                    <a:blip r:embed="rId19"/>
                     <a:srcRect/>
                     <a:stretch>
                       <a:fillRect/>
@@ -2392,7 +2487,7 @@
                     <pic:cNvPicPr preferRelativeResize="0"/>
                   </pic:nvPicPr>
                   <pic:blipFill>
-                    <a:blip r:embed="rId19"/>
+                    <a:blip r:embed="rId20"/>
                     <a:srcRect/>
                     <a:stretch>
                       <a:fillRect/>
@@ -2454,7 +2549,7 @@
                     <pic:cNvPicPr preferRelativeResize="0"/>
                   </pic:nvPicPr>
                   <pic:blipFill>
-                    <a:blip r:embed="rId20"/>
+                    <a:blip r:embed="rId21"/>
                     <a:srcRect/>
                     <a:stretch>
                       <a:fillRect/>
@@ -2494,8 +2589,8 @@
         <w:pStyle w:val="Heading2"/>
         <w:contextualSpacing w:val="0"/>
       </w:pPr>
-      <w:bookmarkStart w:id="11" w:name="_nx9qgwzgbiv7" w:colFirst="0" w:colLast="0"/>
-      <w:bookmarkEnd w:id="11"/>
+      <w:bookmarkStart w:id="10" w:name="_nx9qgwzgbiv7" w:colFirst="0" w:colLast="0"/>
+      <w:bookmarkEnd w:id="10"/>
       <w:r>
         <w:t>2. Useful commands</w:t>
       </w:r>
@@ -2738,7 +2833,7 @@
         </w:rPr>
         <w:t xml:space="preserve">git remote add pb </w:t>
       </w:r>
-      <w:hyperlink r:id="rId21">
+      <w:hyperlink r:id="rId22">
         <w:r>
           <w:rPr>
             <w:color w:val="1155CC"/>
@@ -2782,52 +2877,52 @@
         <w:pStyle w:val="Heading2"/>
         <w:contextualSpacing w:val="0"/>
       </w:pPr>
-      <w:bookmarkStart w:id="12" w:name="_5k7dtzppws7" w:colFirst="0" w:colLast="0"/>
+      <w:bookmarkStart w:id="11" w:name="_5k7dtzppws7" w:colFirst="0" w:colLast="0"/>
+      <w:bookmarkEnd w:id="11"/>
+      <w:r>
+        <w:t>3. Resolving conflicts</w:t>
+      </w:r>
+    </w:p>
+    <w:p>
+      <w:pPr>
+        <w:numPr>
+          <w:ilvl w:val="0"/>
+          <w:numId w:val="6"/>
+        </w:numPr>
+      </w:pPr>
+      <w:r>
+        <w:t>git fetch &lt;origin&gt; (laod changes from the remote repo, doesn’t merge with local changes)</w:t>
+      </w:r>
+    </w:p>
+    <w:p>
+      <w:pPr>
+        <w:numPr>
+          <w:ilvl w:val="0"/>
+          <w:numId w:val="6"/>
+        </w:numPr>
+      </w:pPr>
+      <w:r>
+        <w:t>git pull = git fetch &amp; git merge</w:t>
+      </w:r>
+    </w:p>
+    <w:p>
+      <w:pPr>
+        <w:numPr>
+          <w:ilvl w:val="0"/>
+          <w:numId w:val="6"/>
+        </w:numPr>
+      </w:pPr>
+      <w:r>
+        <w:t>git reset file_name (discard changes in the local repo being Added)</w:t>
+      </w:r>
+    </w:p>
+    <w:p>
+      <w:pPr>
+        <w:pStyle w:val="Heading2"/>
+        <w:contextualSpacing w:val="0"/>
+      </w:pPr>
+      <w:bookmarkStart w:id="12" w:name="_2kjp95vkxr6g" w:colFirst="0" w:colLast="0"/>
       <w:bookmarkEnd w:id="12"/>
-      <w:r>
-        <w:t>3. Resolving conflicts</w:t>
-      </w:r>
-    </w:p>
-    <w:p>
-      <w:pPr>
-        <w:numPr>
-          <w:ilvl w:val="0"/>
-          <w:numId w:val="6"/>
-        </w:numPr>
-      </w:pPr>
-      <w:r>
-        <w:t>git fetch &lt;origin&gt; (laod changes from the remote repo, doesn’t merge with local changes)</w:t>
-      </w:r>
-    </w:p>
-    <w:p>
-      <w:pPr>
-        <w:numPr>
-          <w:ilvl w:val="0"/>
-          <w:numId w:val="6"/>
-        </w:numPr>
-      </w:pPr>
-      <w:r>
-        <w:t>git pull = git fetch &amp; git merge</w:t>
-      </w:r>
-    </w:p>
-    <w:p>
-      <w:pPr>
-        <w:numPr>
-          <w:ilvl w:val="0"/>
-          <w:numId w:val="6"/>
-        </w:numPr>
-      </w:pPr>
-      <w:r>
-        <w:t>git reset file_name (discard changes in the local repo being Added)</w:t>
-      </w:r>
-    </w:p>
-    <w:p>
-      <w:pPr>
-        <w:pStyle w:val="Heading2"/>
-        <w:contextualSpacing w:val="0"/>
-      </w:pPr>
-      <w:bookmarkStart w:id="13" w:name="_2kjp95vkxr6g" w:colFirst="0" w:colLast="0"/>
-      <w:bookmarkEnd w:id="13"/>
       <w:r>
         <w:t>4. Tags</w:t>
       </w:r>
@@ -3095,6 +3190,8 @@
       <w:pPr>
         <w:contextualSpacing w:val="0"/>
       </w:pPr>
+      <w:bookmarkStart w:id="13" w:name="_GoBack"/>
+      <w:bookmarkEnd w:id="13"/>
     </w:p>
     <w:p>
       <w:pPr>
@@ -4991,6 +5088,29 @@
     <w:basedOn w:val="DefaultParagraphFont"/>
     <w:rsid w:val="002414C9"/>
   </w:style>
+  <w:style w:type="character" w:styleId="Hyperlink">
+    <w:name w:val="Hyperlink"/>
+    <w:basedOn w:val="DefaultParagraphFont"/>
+    <w:uiPriority w:val="99"/>
+    <w:unhideWhenUsed/>
+    <w:rsid w:val="00013DDF"/>
+    <w:rPr>
+      <w:color w:val="0000FF" w:themeColor="hyperlink"/>
+      <w:u w:val="single"/>
+    </w:rPr>
+  </w:style>
+  <w:style w:type="character" w:styleId="UnresolvedMention">
+    <w:name w:val="Unresolved Mention"/>
+    <w:basedOn w:val="DefaultParagraphFont"/>
+    <w:uiPriority w:val="99"/>
+    <w:semiHidden/>
+    <w:unhideWhenUsed/>
+    <w:rsid w:val="00013DDF"/>
+    <w:rPr>
+      <w:color w:val="605E5C"/>
+      <w:shd w:val="clear" w:color="auto" w:fill="E1DFDD"/>
+    </w:rPr>
+  </w:style>
 </w:styles>
 </file>
 

</xml_diff>

<commit_message>
added plan for GIT Practice
</commit_message>
<xml_diff>
--- a/Lecture 3 (GIT)/GIT.docx
+++ b/Lecture 3 (GIT)/GIT.docx
@@ -175,15 +175,7 @@
             <w:u w:val="single"/>
             <w:shd w:val="clear" w:color="auto" w:fill="FFF2CC"/>
           </w:rPr>
-          <w:t>https://learngitbranching.j</w:t>
-        </w:r>
-        <w:r>
-          <w:rPr>
-            <w:color w:val="1155CC"/>
-            <w:u w:val="single"/>
-            <w:shd w:val="clear" w:color="auto" w:fill="FFF2CC"/>
-          </w:rPr>
-          <w:t>s.org/?demo</w:t>
+          <w:t>https://learngitbranching.js.org/?demo</w:t>
         </w:r>
       </w:hyperlink>
     </w:p>
@@ -221,15 +213,7 @@
             <w:highlight w:val="white"/>
             <w:u w:val="single"/>
           </w:rPr>
-          <w:t>https://www.atlassian.com/git/tutorials/learn-git-with-bitbucket-cl</w:t>
-        </w:r>
-        <w:r>
-          <w:rPr>
-            <w:color w:val="1155CC"/>
-            <w:highlight w:val="white"/>
-            <w:u w:val="single"/>
-          </w:rPr>
-          <w:t>oud</w:t>
+          <w:t>https://www.atlassian.com/git/tutorials/learn-git-with-bitbucket-cloud</w:t>
         </w:r>
       </w:hyperlink>
     </w:p>
@@ -280,14 +264,7 @@
             <w:color w:val="1155CC"/>
             <w:u w:val="single"/>
           </w:rPr>
-          <w:t>https://examples.javacodegeeks.</w:t>
-        </w:r>
-        <w:r>
-          <w:rPr>
-            <w:color w:val="1155CC"/>
-            <w:u w:val="single"/>
-          </w:rPr>
-          <w:t>com/enterprise-java/maven/maven-settings-xml-example/</w:t>
+          <w:t>https://examples.javacodegeeks.com/enterprise-java/maven/maven-settings-xml-example/</w:t>
         </w:r>
       </w:hyperlink>
     </w:p>
@@ -488,14 +465,12 @@
         <w:rPr>
           <w:color w:val="444444"/>
           <w:highlight w:val="white"/>
-          <w:lang w:val="en-US"/>
         </w:rPr>
       </w:pPr>
       <w:r>
         <w:rPr>
           <w:color w:val="444444"/>
           <w:highlight w:val="white"/>
-          <w:lang w:val="en-US"/>
         </w:rPr>
         <w:t>Git is good for terminal usage. GIT GUI for history review.</w:t>
       </w:r>
@@ -514,117 +489,103 @@
           <w:color w:val="444444"/>
           <w:highlight w:val="white"/>
         </w:rPr>
-        <w:t>Git operates and Git buildin</w:t>
-      </w:r>
-      <w:r>
+        <w:t>Git operates and Git building blocks:</w:t>
+      </w:r>
+    </w:p>
+    <w:p>
+      <w:pPr>
+        <w:numPr>
+          <w:ilvl w:val="0"/>
+          <w:numId w:val="8"/>
+        </w:numPr>
         <w:rPr>
           <w:color w:val="444444"/>
           <w:highlight w:val="white"/>
         </w:rPr>
-        <w:t>g blocks:</w:t>
-      </w:r>
-    </w:p>
-    <w:p>
-      <w:pPr>
-        <w:numPr>
-          <w:ilvl w:val="0"/>
-          <w:numId w:val="8"/>
-        </w:numPr>
+      </w:pPr>
+      <w:r>
         <w:rPr>
           <w:color w:val="444444"/>
           <w:highlight w:val="white"/>
         </w:rPr>
-      </w:pPr>
-      <w:r>
+        <w:t>Commits</w:t>
+      </w:r>
+    </w:p>
+    <w:p>
+      <w:pPr>
+        <w:numPr>
+          <w:ilvl w:val="0"/>
+          <w:numId w:val="8"/>
+        </w:numPr>
         <w:rPr>
           <w:color w:val="444444"/>
           <w:highlight w:val="white"/>
         </w:rPr>
-        <w:t>Commits</w:t>
-      </w:r>
-    </w:p>
-    <w:p>
-      <w:pPr>
-        <w:numPr>
-          <w:ilvl w:val="0"/>
-          <w:numId w:val="8"/>
-        </w:numPr>
+      </w:pPr>
+      <w:r>
         <w:rPr>
           <w:color w:val="444444"/>
           <w:highlight w:val="white"/>
         </w:rPr>
-      </w:pPr>
-      <w:r>
+        <w:lastRenderedPageBreak/>
+        <w:t>Branches</w:t>
+      </w:r>
+    </w:p>
+    <w:p>
+      <w:pPr>
+        <w:numPr>
+          <w:ilvl w:val="0"/>
+          <w:numId w:val="8"/>
+        </w:numPr>
         <w:rPr>
           <w:color w:val="444444"/>
           <w:highlight w:val="white"/>
         </w:rPr>
-        <w:lastRenderedPageBreak/>
-        <w:t>Branches</w:t>
-      </w:r>
-    </w:p>
-    <w:p>
-      <w:pPr>
-        <w:numPr>
-          <w:ilvl w:val="0"/>
-          <w:numId w:val="8"/>
-        </w:numPr>
+      </w:pPr>
+      <w:r>
         <w:rPr>
           <w:color w:val="444444"/>
           <w:highlight w:val="white"/>
         </w:rPr>
-      </w:pPr>
-      <w:r>
+        <w:t>Operations (clone, init, add, commit, status, branch, checkout, pull, fetch, push, merge, rebase, cherry-pick, log and etc.)</w:t>
+      </w:r>
+    </w:p>
+    <w:p>
+      <w:pPr>
+        <w:numPr>
+          <w:ilvl w:val="0"/>
+          <w:numId w:val="2"/>
+        </w:numPr>
         <w:rPr>
           <w:color w:val="444444"/>
           <w:highlight w:val="white"/>
         </w:rPr>
-        <w:t>Operations (clone, init, add, commit, status, branch, checkout, pull, fetch, push, merge, rebase, cherry-pick, log and etc.)</w:t>
-      </w:r>
-    </w:p>
-    <w:p>
-      <w:pPr>
-        <w:numPr>
-          <w:ilvl w:val="0"/>
-          <w:numId w:val="2"/>
-        </w:numPr>
+      </w:pPr>
+      <w:r>
         <w:rPr>
           <w:color w:val="444444"/>
           <w:highlight w:val="white"/>
         </w:rPr>
-      </w:pPr>
-      <w:r>
+        <w:t xml:space="preserve">Git allows to keep a snapshot of the project without history by forking the project. </w:t>
+      </w:r>
+    </w:p>
+    <w:p>
+      <w:pPr>
+        <w:numPr>
+          <w:ilvl w:val="0"/>
+          <w:numId w:val="2"/>
+        </w:numPr>
         <w:rPr>
           <w:color w:val="444444"/>
           <w:highlight w:val="white"/>
         </w:rPr>
-        <w:t xml:space="preserve">Git allows to keep a snapshot of the project without history by forking the project. </w:t>
-      </w:r>
-    </w:p>
-    <w:p>
-      <w:pPr>
-        <w:numPr>
-          <w:ilvl w:val="0"/>
-          <w:numId w:val="2"/>
-        </w:numPr>
+      </w:pPr>
+      <w:r>
         <w:rPr>
           <w:color w:val="444444"/>
           <w:highlight w:val="white"/>
         </w:rPr>
-      </w:pPr>
-      <w:r>
-        <w:rPr>
-          <w:color w:val="444444"/>
-          <w:highlight w:val="white"/>
-        </w:rPr>
-        <w:t>Secure access by S</w:t>
-      </w:r>
-      <w:r>
-        <w:rPr>
-          <w:color w:val="444444"/>
-          <w:highlight w:val="white"/>
-        </w:rPr>
-        <w:t>SH keys (local private and aligned public)</w:t>
+        <w:t>Secure access by SSH keys (local private and aligned public)</w:t>
       </w:r>
     </w:p>
     <w:p>
@@ -652,25 +613,11 @@
       </w:r>
     </w:p>
     <w:p>
-      <w:pPr>
-        <w:rPr>
-          <w:lang w:val="en-US"/>
-        </w:rPr>
-      </w:pPr>
-      <w:r>
-        <w:rPr>
-          <w:lang w:val="en-US"/>
-        </w:rPr>
+      <w:r>
         <w:t>Git consists of 3 repos:</w:t>
       </w:r>
     </w:p>
-    <w:p>
-      <w:pPr>
-        <w:rPr>
-          <w:lang w:val="en-US"/>
-        </w:rPr>
-      </w:pPr>
-    </w:p>
+    <w:p/>
     <w:p>
       <w:pPr>
         <w:pStyle w:val="ListParagraph"/>
@@ -678,26 +625,14 @@
           <w:ilvl w:val="0"/>
           <w:numId w:val="10"/>
         </w:numPr>
-        <w:rPr>
-          <w:lang w:val="en-US"/>
-        </w:rPr>
-      </w:pPr>
-      <w:r>
-        <w:rPr>
-          <w:lang w:val="en-US"/>
-        </w:rPr>
+      </w:pPr>
+      <w:r>
         <w:t>Local (file directory</w:t>
       </w:r>
       <w:r>
-        <w:rPr>
-          <w:lang w:val="en-US"/>
-        </w:rPr>
         <w:t xml:space="preserve"> - untracked</w:t>
       </w:r>
       <w:r>
-        <w:rPr>
-          <w:lang w:val="en-US"/>
-        </w:rPr>
         <w:t>)</w:t>
       </w:r>
     </w:p>
@@ -708,14 +643,8 @@
           <w:ilvl w:val="0"/>
           <w:numId w:val="10"/>
         </w:numPr>
-        <w:rPr>
-          <w:lang w:val="en-US"/>
-        </w:rPr>
-      </w:pPr>
-      <w:r>
-        <w:rPr>
-          <w:lang w:val="en-US"/>
-        </w:rPr>
+      </w:pPr>
+      <w:r>
         <w:t>Index (files are put into local repo and hashed, tracked, commits can be reset)</w:t>
       </w:r>
     </w:p>
@@ -726,22 +655,13 @@
           <w:ilvl w:val="0"/>
           <w:numId w:val="10"/>
         </w:numPr>
-        <w:rPr>
-          <w:lang w:val="en-US"/>
-        </w:rPr>
       </w:pPr>
       <w:proofErr w:type="spellStart"/>
       <w:r>
-        <w:rPr>
-          <w:lang w:val="en-US"/>
-        </w:rPr>
         <w:t>Git</w:t>
       </w:r>
       <w:proofErr w:type="spellEnd"/>
       <w:r>
-        <w:rPr>
-          <w:lang w:val="en-US"/>
-        </w:rPr>
         <w:t xml:space="preserve"> repo (pushed for)</w:t>
       </w:r>
     </w:p>
@@ -753,10 +673,7 @@
       <w:bookmarkStart w:id="6" w:name="_fhu6pfjbexif" w:colFirst="0" w:colLast="0"/>
       <w:bookmarkEnd w:id="6"/>
       <w:r>
-        <w:t>C</w:t>
-      </w:r>
-      <w:r>
-        <w:t>ommands:</w:t>
+        <w:t>Commands:</w:t>
       </w:r>
     </w:p>
     <w:p>
@@ -767,9 +684,6 @@
         </w:numPr>
       </w:pPr>
       <w:r>
-        <w:rPr>
-          <w:lang w:val="en-US"/>
-        </w:rPr>
         <w:t xml:space="preserve">$ </w:t>
       </w:r>
       <w:r>
@@ -777,10 +691,7 @@
       </w:r>
       <w:proofErr w:type="gramStart"/>
       <w:r>
-        <w:t>user.name</w:t>
-      </w:r>
-      <w:r>
-        <w:t xml:space="preserve">  (</w:t>
+        <w:t>user.name  (</w:t>
       </w:r>
       <w:proofErr w:type="gramEnd"/>
       <w:r>
@@ -827,10 +738,7 @@
         </w:numPr>
       </w:pPr>
       <w:r>
-        <w:t>i</w:t>
-      </w:r>
-      <w:r>
-        <w:t>nit - prepare for tracking a project (directory) for a version control system</w:t>
+        <w:t>init - prepare for tracking a project (directory) for a version control system</w:t>
       </w:r>
     </w:p>
     <w:p>
@@ -841,10 +749,7 @@
         </w:numPr>
       </w:pPr>
       <w:r>
-        <w:t>clone - copy existing project under VCS into local directory (history, file and branches will be visualized, a</w:t>
-      </w:r>
-      <w:r>
-        <w:t>lso set up default branches for tracking and bound to remote branches)</w:t>
+        <w:t>clone - copy existing project under VCS into local directory (history, file and branches will be visualized, also set up default branches for tracking and bound to remote branches)</w:t>
       </w:r>
     </w:p>
     <w:p>
@@ -887,27 +792,15 @@
         <w:t>be changed</w:t>
       </w:r>
       <w:r>
-        <w:rPr>
-          <w:lang w:val="en-US"/>
-        </w:rPr>
         <w:t xml:space="preserve">, SHA is created and </w:t>
       </w:r>
       <w:r>
-        <w:rPr>
-          <w:lang w:val="en-US"/>
-        </w:rPr>
         <w:t>maintained all other information is also stored</w:t>
       </w:r>
       <w:r>
-        <w:rPr>
-          <w:lang w:val="en-US"/>
-        </w:rPr>
         <w:t xml:space="preserve"> – email, change</w:t>
       </w:r>
       <w:r>
-        <w:rPr>
-          <w:lang w:val="en-US"/>
-        </w:rPr>
         <w:t>,…</w:t>
       </w:r>
       <w:r>
@@ -933,15 +826,9 @@
         </w:numPr>
       </w:pPr>
       <w:r>
-        <w:t>branch - current branch and other l</w:t>
-      </w:r>
-      <w:r>
-        <w:t>ocal branches in repo</w:t>
-      </w:r>
-      <w:r>
-        <w:rPr>
-          <w:lang w:val="en-US"/>
-        </w:rPr>
+        <w:t>branch - current branch and other local branches in repo</w:t>
+      </w:r>
+      <w:r>
         <w:t xml:space="preserve"> (branch is a reference and nothing more)</w:t>
       </w:r>
     </w:p>
@@ -1044,7 +931,6 @@
           <w:color w:val="24292E"/>
           <w:sz w:val="21"/>
           <w:szCs w:val="21"/>
-          <w:lang w:val="en-US"/>
         </w:rPr>
       </w:pPr>
       <w:r>
@@ -1053,7 +939,6 @@
           <w:color w:val="24292E"/>
           <w:sz w:val="21"/>
           <w:szCs w:val="21"/>
-          <w:lang w:val="en-US"/>
         </w:rPr>
         <w:t xml:space="preserve">git </w:t>
       </w:r>
@@ -1064,7 +949,6 @@
           <w:color w:val="24292E"/>
           <w:sz w:val="21"/>
           <w:szCs w:val="21"/>
-          <w:lang w:val="en-US"/>
         </w:rPr>
         <w:t>init</w:t>
       </w:r>
@@ -1102,7 +986,6 @@
           <w:color w:val="24292E"/>
           <w:sz w:val="21"/>
           <w:szCs w:val="21"/>
-          <w:lang w:val="en-US"/>
         </w:rPr>
       </w:pPr>
       <w:r>
@@ -1111,7 +994,6 @@
           <w:color w:val="24292E"/>
           <w:sz w:val="21"/>
           <w:szCs w:val="21"/>
-          <w:lang w:val="en-US"/>
         </w:rPr>
         <w:t>git add README.md</w:t>
       </w:r>
@@ -1148,7 +1030,6 @@
           <w:color w:val="24292E"/>
           <w:sz w:val="21"/>
           <w:szCs w:val="21"/>
-          <w:lang w:val="en-US"/>
         </w:rPr>
       </w:pPr>
       <w:r>
@@ -1157,7 +1038,6 @@
           <w:color w:val="24292E"/>
           <w:sz w:val="21"/>
           <w:szCs w:val="21"/>
-          <w:lang w:val="en-US"/>
         </w:rPr>
         <w:t>git commit -m "first commit"</w:t>
       </w:r>
@@ -1194,7 +1074,6 @@
           <w:color w:val="24292E"/>
           <w:sz w:val="21"/>
           <w:szCs w:val="21"/>
-          <w:lang w:val="en-US"/>
         </w:rPr>
       </w:pPr>
       <w:r>
@@ -1203,7 +1082,6 @@
           <w:color w:val="24292E"/>
           <w:sz w:val="21"/>
           <w:szCs w:val="21"/>
-          <w:lang w:val="en-US"/>
         </w:rPr>
         <w:t xml:space="preserve">git remote add origin </w:t>
       </w:r>
@@ -1214,7 +1092,6 @@
             <w:rFonts w:ascii="Consolas" w:eastAsia="Times New Roman" w:hAnsi="Consolas" w:cs="Courier New"/>
             <w:sz w:val="21"/>
             <w:szCs w:val="21"/>
-            <w:lang w:val="en-US"/>
           </w:rPr>
           <w:t>https://github.com/rusergei2010/GITLAB_v2.git</w:t>
         </w:r>
@@ -1225,7 +1102,6 @@
           <w:color w:val="24292E"/>
           <w:sz w:val="21"/>
           <w:szCs w:val="21"/>
-          <w:lang w:val="en-US"/>
         </w:rPr>
         <w:t xml:space="preserve"> (it will create a reference from origin -&gt; remote repo)</w:t>
       </w:r>
@@ -1262,7 +1138,6 @@
           <w:color w:val="24292E"/>
           <w:sz w:val="21"/>
           <w:szCs w:val="21"/>
-          <w:lang w:val="en-US"/>
         </w:rPr>
       </w:pPr>
       <w:r>
@@ -1271,7 +1146,6 @@
           <w:color w:val="24292E"/>
           <w:sz w:val="21"/>
           <w:szCs w:val="21"/>
-          <w:lang w:val="en-US"/>
         </w:rPr>
         <w:t>git push -u origin master</w:t>
       </w:r>
@@ -1281,7 +1155,6 @@
           <w:color w:val="24292E"/>
           <w:sz w:val="21"/>
           <w:szCs w:val="21"/>
-          <w:lang w:val="en-US"/>
         </w:rPr>
         <w:t xml:space="preserve"> (commit branch to repo associated with origin</w:t>
       </w:r>
@@ -1291,7 +1164,6 @@
           <w:color w:val="24292E"/>
           <w:sz w:val="21"/>
           <w:szCs w:val="21"/>
-          <w:lang w:val="en-US"/>
         </w:rPr>
         <w:t xml:space="preserve"> reference</w:t>
       </w:r>
@@ -1301,7 +1173,6 @@
           <w:color w:val="24292E"/>
           <w:sz w:val="21"/>
           <w:szCs w:val="21"/>
-          <w:lang w:val="en-US"/>
         </w:rPr>
         <w:t>)</w:t>
       </w:r>
@@ -1338,7 +1209,6 @@
           <w:color w:val="24292E"/>
           <w:sz w:val="21"/>
           <w:szCs w:val="21"/>
-          <w:lang w:val="en-US"/>
         </w:rPr>
       </w:pPr>
       <w:r>
@@ -1347,7 +1217,6 @@
           <w:color w:val="24292E"/>
           <w:sz w:val="21"/>
           <w:szCs w:val="21"/>
-          <w:lang w:val="en-US"/>
         </w:rPr>
         <w:t>It can ask authentication.</w:t>
       </w:r>
@@ -1517,42 +1386,44 @@
           <w:sz w:val="16"/>
           <w:szCs w:val="16"/>
         </w:rPr>
-        <w:t>fea</w:t>
-      </w:r>
-      <w:r>
+        <w:t>feature</w:t>
+      </w:r>
+      <w:r>
+        <w:rPr>
+          <w:sz w:val="16"/>
+          <w:szCs w:val="16"/>
+        </w:rPr>
+        <w:t xml:space="preserve"> branch)</w:t>
+      </w:r>
+    </w:p>
+    <w:p>
+      <w:pPr>
+        <w:ind w:left="720"/>
+        <w:contextualSpacing w:val="0"/>
         <w:rPr>
           <w:b/>
           <w:sz w:val="16"/>
           <w:szCs w:val="16"/>
         </w:rPr>
-        <w:t>ture</w:t>
-      </w:r>
-      <w:r>
-        <w:rPr>
-          <w:sz w:val="16"/>
-          <w:szCs w:val="16"/>
-        </w:rPr>
-        <w:t xml:space="preserve"> branch)</w:t>
-      </w:r>
-    </w:p>
-    <w:p>
-      <w:pPr>
-        <w:ind w:left="720"/>
-        <w:contextualSpacing w:val="0"/>
+      </w:pPr>
+      <w:r>
         <w:rPr>
           <w:b/>
           <w:sz w:val="16"/>
           <w:szCs w:val="16"/>
         </w:rPr>
-      </w:pPr>
-      <w:r>
-        <w:rPr>
-          <w:b/>
+        <w:t>git branch my-branch</w:t>
+      </w:r>
+    </w:p>
+    <w:p>
+      <w:pPr>
+        <w:ind w:left="720"/>
+        <w:contextualSpacing w:val="0"/>
+        <w:rPr>
           <w:sz w:val="16"/>
           <w:szCs w:val="16"/>
         </w:rPr>
-        <w:t>git branch my-branch</w:t>
-      </w:r>
+      </w:pPr>
     </w:p>
     <w:p>
       <w:pPr>
@@ -1563,108 +1434,108 @@
           <w:szCs w:val="16"/>
         </w:rPr>
       </w:pPr>
-    </w:p>
-    <w:p>
-      <w:pPr>
-        <w:ind w:left="720"/>
-        <w:contextualSpacing w:val="0"/>
+      <w:r>
         <w:rPr>
           <w:sz w:val="16"/>
           <w:szCs w:val="16"/>
         </w:rPr>
-      </w:pPr>
-      <w:r>
+        <w:t># switch to that branch (line of development)</w:t>
+      </w:r>
+    </w:p>
+    <w:p>
+      <w:pPr>
+        <w:ind w:left="720"/>
+        <w:contextualSpacing w:val="0"/>
         <w:rPr>
           <w:sz w:val="16"/>
           <w:szCs w:val="16"/>
         </w:rPr>
-        <w:t># switch to that branch (line of development)</w:t>
-      </w:r>
-    </w:p>
-    <w:p>
-      <w:pPr>
-        <w:ind w:left="720"/>
-        <w:contextualSpacing w:val="0"/>
+      </w:pPr>
+      <w:r>
         <w:rPr>
           <w:sz w:val="16"/>
           <w:szCs w:val="16"/>
         </w:rPr>
-      </w:pPr>
-      <w:r>
+        <w:t>git checkout my-branch</w:t>
+      </w:r>
+    </w:p>
+    <w:p>
+      <w:pPr>
+        <w:ind w:left="720"/>
+        <w:contextualSpacing w:val="0"/>
         <w:rPr>
           <w:sz w:val="16"/>
           <w:szCs w:val="16"/>
         </w:rPr>
-        <w:t>git checkout my-branch</w:t>
-      </w:r>
-    </w:p>
-    <w:p>
-      <w:pPr>
-        <w:ind w:left="720"/>
-        <w:contextualSpacing w:val="0"/>
+      </w:pPr>
+      <w:r>
         <w:rPr>
           <w:sz w:val="16"/>
           <w:szCs w:val="16"/>
         </w:rPr>
-      </w:pPr>
-      <w:r>
+        <w:t># list branches</w:t>
+      </w:r>
+    </w:p>
+    <w:p>
+      <w:pPr>
+        <w:ind w:left="720"/>
+        <w:contextualSpacing w:val="0"/>
         <w:rPr>
           <w:sz w:val="16"/>
           <w:szCs w:val="16"/>
         </w:rPr>
-        <w:t># list branches</w:t>
-      </w:r>
-    </w:p>
-    <w:p>
-      <w:pPr>
-        <w:ind w:left="720"/>
-        <w:contextualSpacing w:val="0"/>
+      </w:pPr>
+      <w:r>
         <w:rPr>
           <w:sz w:val="16"/>
           <w:szCs w:val="16"/>
         </w:rPr>
-      </w:pPr>
-      <w:r>
+        <w:t xml:space="preserve">git branch -a </w:t>
+      </w:r>
+    </w:p>
+    <w:p>
+      <w:pPr>
+        <w:ind w:left="720"/>
+        <w:contextualSpacing w:val="0"/>
         <w:rPr>
           <w:sz w:val="16"/>
           <w:szCs w:val="16"/>
         </w:rPr>
-        <w:t xml:space="preserve">git branch -a </w:t>
-      </w:r>
-    </w:p>
-    <w:p>
-      <w:pPr>
-        <w:ind w:left="720"/>
-        <w:contextualSpacing w:val="0"/>
+      </w:pPr>
+      <w:r>
         <w:rPr>
           <w:sz w:val="16"/>
           <w:szCs w:val="16"/>
         </w:rPr>
-      </w:pPr>
-      <w:r>
+        <w:t xml:space="preserve">#remove branch </w:t>
+      </w:r>
+    </w:p>
+    <w:p>
+      <w:pPr>
+        <w:ind w:left="720"/>
+        <w:contextualSpacing w:val="0"/>
         <w:rPr>
           <w:sz w:val="16"/>
           <w:szCs w:val="16"/>
         </w:rPr>
-        <w:t xml:space="preserve">#remove branch </w:t>
-      </w:r>
-    </w:p>
-    <w:p>
-      <w:pPr>
-        <w:ind w:left="720"/>
-        <w:contextualSpacing w:val="0"/>
+      </w:pPr>
+      <w:r>
         <w:rPr>
           <w:sz w:val="16"/>
           <w:szCs w:val="16"/>
         </w:rPr>
-      </w:pPr>
-      <w:r>
+        <w:t>git branch -d my-branch</w:t>
+      </w:r>
+    </w:p>
+    <w:p>
+      <w:pPr>
+        <w:ind w:left="720"/>
+        <w:contextualSpacing w:val="0"/>
         <w:rPr>
           <w:sz w:val="16"/>
           <w:szCs w:val="16"/>
         </w:rPr>
-        <w:t>git branch -d my-branch</w:t>
-      </w:r>
+      </w:pPr>
     </w:p>
     <w:p>
       <w:pPr>
@@ -1675,23 +1546,23 @@
           <w:szCs w:val="16"/>
         </w:rPr>
       </w:pPr>
-    </w:p>
-    <w:p>
-      <w:pPr>
-        <w:ind w:left="720"/>
-        <w:contextualSpacing w:val="0"/>
+      <w:r>
         <w:rPr>
           <w:sz w:val="16"/>
           <w:szCs w:val="16"/>
         </w:rPr>
-      </w:pPr>
-      <w:r>
+        <w:t># make changes, for example, edit `file1.md` and `file2.md` using the text editor</w:t>
+      </w:r>
+    </w:p>
+    <w:p>
+      <w:pPr>
+        <w:ind w:left="720"/>
+        <w:contextualSpacing w:val="0"/>
         <w:rPr>
           <w:sz w:val="16"/>
           <w:szCs w:val="16"/>
         </w:rPr>
-        <w:t># make changes, for example, edit `file1.md` and `file2.md` using the text editor</w:t>
-      </w:r>
+      </w:pPr>
     </w:p>
     <w:p>
       <w:pPr>
@@ -1702,40 +1573,40 @@
           <w:szCs w:val="16"/>
         </w:rPr>
       </w:pPr>
-    </w:p>
-    <w:p>
-      <w:pPr>
-        <w:ind w:left="720"/>
-        <w:contextualSpacing w:val="0"/>
+      <w:r>
         <w:rPr>
           <w:sz w:val="16"/>
           <w:szCs w:val="16"/>
         </w:rPr>
-      </w:pPr>
-      <w:r>
+        <w:t># stage the changed files</w:t>
+      </w:r>
+    </w:p>
+    <w:p>
+      <w:pPr>
+        <w:ind w:left="720"/>
+        <w:contextualSpacing w:val="0"/>
         <w:rPr>
           <w:sz w:val="16"/>
           <w:szCs w:val="16"/>
         </w:rPr>
-        <w:t># stage the changed files</w:t>
-      </w:r>
-    </w:p>
-    <w:p>
-      <w:pPr>
-        <w:ind w:left="720"/>
-        <w:contextualSpacing w:val="0"/>
+      </w:pPr>
+      <w:r>
         <w:rPr>
           <w:sz w:val="16"/>
           <w:szCs w:val="16"/>
         </w:rPr>
-      </w:pPr>
-      <w:r>
+        <w:t>git add file1.md file2.md</w:t>
+      </w:r>
+    </w:p>
+    <w:p>
+      <w:pPr>
+        <w:ind w:left="720"/>
+        <w:contextualSpacing w:val="0"/>
         <w:rPr>
           <w:sz w:val="16"/>
           <w:szCs w:val="16"/>
         </w:rPr>
-        <w:t>git add file1.md file2.md</w:t>
-      </w:r>
+      </w:pPr>
     </w:p>
     <w:p>
       <w:pPr>
@@ -1746,57 +1617,57 @@
           <w:szCs w:val="16"/>
         </w:rPr>
       </w:pPr>
-    </w:p>
-    <w:p>
-      <w:pPr>
-        <w:ind w:left="720"/>
-        <w:contextualSpacing w:val="0"/>
+      <w:r>
         <w:rPr>
           <w:sz w:val="16"/>
           <w:szCs w:val="16"/>
         </w:rPr>
-      </w:pPr>
-      <w:r>
+        <w:t># stage all files</w:t>
+      </w:r>
+    </w:p>
+    <w:p>
+      <w:pPr>
+        <w:ind w:left="720"/>
+        <w:contextualSpacing w:val="0"/>
         <w:rPr>
           <w:sz w:val="16"/>
           <w:szCs w:val="16"/>
         </w:rPr>
-        <w:t># stage all files</w:t>
-      </w:r>
-    </w:p>
-    <w:p>
-      <w:pPr>
-        <w:ind w:left="720"/>
-        <w:contextualSpacing w:val="0"/>
+      </w:pPr>
+      <w:r>
         <w:rPr>
           <w:sz w:val="16"/>
           <w:szCs w:val="16"/>
         </w:rPr>
-      </w:pPr>
-      <w:r>
+        <w:t>git add ./*</w:t>
+      </w:r>
+    </w:p>
+    <w:p>
+      <w:pPr>
+        <w:ind w:left="720"/>
+        <w:contextualSpacing w:val="0"/>
         <w:rPr>
           <w:sz w:val="16"/>
           <w:szCs w:val="16"/>
         </w:rPr>
-        <w:t>git add ./*</w:t>
-      </w:r>
-    </w:p>
-    <w:p>
-      <w:pPr>
-        <w:ind w:left="720"/>
-        <w:contextualSpacing w:val="0"/>
+      </w:pPr>
+      <w:r>
         <w:rPr>
           <w:sz w:val="16"/>
           <w:szCs w:val="16"/>
         </w:rPr>
-      </w:pPr>
-      <w:r>
+        <w:t>git reset file_path</w:t>
+      </w:r>
+    </w:p>
+    <w:p>
+      <w:pPr>
+        <w:ind w:left="720"/>
+        <w:contextualSpacing w:val="0"/>
         <w:rPr>
           <w:sz w:val="16"/>
           <w:szCs w:val="16"/>
         </w:rPr>
-        <w:t>git reset file_path</w:t>
-      </w:r>
+      </w:pPr>
     </w:p>
     <w:p>
       <w:pPr>
@@ -1807,57 +1678,57 @@
           <w:szCs w:val="16"/>
         </w:rPr>
       </w:pPr>
-    </w:p>
-    <w:p>
-      <w:pPr>
-        <w:ind w:left="720"/>
-        <w:contextualSpacing w:val="0"/>
+      <w:r>
         <w:rPr>
           <w:sz w:val="16"/>
           <w:szCs w:val="16"/>
         </w:rPr>
-      </w:pPr>
-      <w:r>
+        <w:t># take a snapshot of the staging area (anything that's been added)</w:t>
+      </w:r>
+    </w:p>
+    <w:p>
+      <w:pPr>
+        <w:ind w:left="720"/>
+        <w:contextualSpacing w:val="0"/>
         <w:rPr>
           <w:sz w:val="16"/>
           <w:szCs w:val="16"/>
         </w:rPr>
-        <w:t># take a snapshot of the staging area (anything that's been added)</w:t>
-      </w:r>
-    </w:p>
-    <w:p>
-      <w:pPr>
-        <w:ind w:left="720"/>
-        <w:contextualSpacing w:val="0"/>
+      </w:pPr>
+      <w:r>
         <w:rPr>
           <w:sz w:val="16"/>
           <w:szCs w:val="16"/>
         </w:rPr>
-      </w:pPr>
-      <w:r>
+        <w:t>git commit -m "my snapshot"</w:t>
+      </w:r>
+    </w:p>
+    <w:p>
+      <w:pPr>
+        <w:ind w:left="720"/>
+        <w:contextualSpacing w:val="0"/>
         <w:rPr>
           <w:sz w:val="16"/>
           <w:szCs w:val="16"/>
         </w:rPr>
-        <w:t>gi</w:t>
-      </w:r>
-      <w:r>
+      </w:pPr>
+    </w:p>
+    <w:p>
+      <w:pPr>
+        <w:ind w:left="720"/>
+        <w:contextualSpacing w:val="0"/>
         <w:rPr>
           <w:sz w:val="16"/>
           <w:szCs w:val="16"/>
         </w:rPr>
-        <w:t>t commit -m "my snapshot"</w:t>
-      </w:r>
-    </w:p>
-    <w:p>
-      <w:pPr>
-        <w:ind w:left="720"/>
-        <w:contextualSpacing w:val="0"/>
+      </w:pPr>
+      <w:r>
         <w:rPr>
           <w:sz w:val="16"/>
           <w:szCs w:val="16"/>
         </w:rPr>
-      </w:pPr>
+        <w:t># push changes to github</w:t>
+      </w:r>
     </w:p>
     <w:p>
       <w:pPr>
@@ -1873,23 +1744,6 @@
           <w:sz w:val="16"/>
           <w:szCs w:val="16"/>
         </w:rPr>
-        <w:t># push changes to github</w:t>
-      </w:r>
-    </w:p>
-    <w:p>
-      <w:pPr>
-        <w:ind w:left="720"/>
-        <w:contextualSpacing w:val="0"/>
-        <w:rPr>
-          <w:sz w:val="16"/>
-          <w:szCs w:val="16"/>
-        </w:rPr>
-      </w:pPr>
-      <w:r>
-        <w:rPr>
-          <w:sz w:val="16"/>
-          <w:szCs w:val="16"/>
-        </w:rPr>
         <w:t>git push --set-upstream origin my-branch</w:t>
       </w:r>
     </w:p>
@@ -1954,10 +1808,7 @@
         <w:ind w:left="708"/>
       </w:pPr>
       <w:r>
-        <w:t>Go to git and create a blank project in gitla</w:t>
-      </w:r>
-      <w:r>
-        <w:t>b. Explain what is gitlab.</w:t>
+        <w:t>Go to git and create a blank project in gitlab. Explain what is gitlab.</w:t>
       </w:r>
     </w:p>
     <w:p>
@@ -2068,10 +1919,7 @@
         </w:numPr>
       </w:pPr>
       <w:r>
-        <w:t>git push --set-upstream origin jira_t</w:t>
-      </w:r>
-      <w:r>
-        <w:t>ask_feature (git push and see log)</w:t>
+        <w:t>git push --set-upstream origin jira_task_feature (git push and see log)</w:t>
       </w:r>
     </w:p>
     <w:p>
@@ -2108,10 +1956,7 @@
         </w:numPr>
       </w:pPr>
       <w:r>
-        <w:t>Create Merg</w:t>
-      </w:r>
-      <w:r>
-        <w:t xml:space="preserve">e Request in gitlab </w:t>
+        <w:t xml:space="preserve">Create Merge Request in gitlab </w:t>
       </w:r>
     </w:p>
     <w:p>
@@ -2321,10 +2166,7 @@
         </w:numPr>
       </w:pPr>
       <w:r>
-        <w:t>./target dir is generated but it should be ignore</w:t>
-      </w:r>
-      <w:r>
-        <w:t>d</w:t>
+        <w:t>./target dir is generated but it should be ignored</w:t>
       </w:r>
     </w:p>
     <w:p>
@@ -2661,13 +2503,7 @@
         <w:rPr>
           <w:b/>
         </w:rPr>
-        <w:t>gi</w:t>
-      </w:r>
-      <w:r>
-        <w:rPr>
-          <w:b/>
-        </w:rPr>
-        <w:t>t remote show origin</w:t>
+        <w:t>git remote show origin</w:t>
       </w:r>
       <w:r>
         <w:t xml:space="preserve"> (useful command to see all changes and branches)</w:t>
@@ -2714,10 +2550,7 @@
         </w:numPr>
       </w:pPr>
       <w:r>
-        <w:t>git fetch origin (lookup remote repo/branch associated with origin like origin/master and updat</w:t>
-      </w:r>
-      <w:r>
-        <w:t>e local version moving reference to the last version)</w:t>
+        <w:t>git fetch origin (lookup remote repo/branch associated with origin like origin/master and update local version moving reference to the last version)</w:t>
       </w:r>
     </w:p>
     <w:p>
@@ -2760,10 +2593,7 @@
         </w:numPr>
       </w:pPr>
       <w:r>
-        <w:t xml:space="preserve">git fetch origin (will load remote branches, just information and references to </w:t>
-      </w:r>
-      <w:r>
-        <w:t xml:space="preserve">them, it doesn’t create copies, to create a copy and start working then perform: </w:t>
+        <w:t xml:space="preserve">git fetch origin (will load remote branches, just information and references to them, it doesn’t create copies, to create a copy and start working then perform: </w:t>
       </w:r>
       <w:r>
         <w:rPr>
@@ -2801,16 +2631,7 @@
           <w:szCs w:val="20"/>
           <w:shd w:val="clear" w:color="auto" w:fill="EEEEEE"/>
         </w:rPr>
-        <w:t>git push origin --delete featur</w:t>
-      </w:r>
-      <w:r>
-        <w:rPr>
-          <w:color w:val="333333"/>
-          <w:sz w:val="20"/>
-          <w:szCs w:val="20"/>
-          <w:shd w:val="clear" w:color="auto" w:fill="EEEEEE"/>
-        </w:rPr>
-        <w:t xml:space="preserve">e_branch_been_merged </w:t>
+        <w:t xml:space="preserve">git push origin --delete feature_branch_been_merged </w:t>
       </w:r>
       <w:r>
         <w:t>(remote remote branch that is been merged to master already)</w:t>
@@ -2989,16 +2810,7 @@
           <w:shd w:val="clear" w:color="auto" w:fill="EEEEEE"/>
         </w:rPr>
         <w:br/>
-        <w:t>v1.8.</w:t>
-      </w:r>
-      <w:r>
-        <w:rPr>
-          <w:color w:val="333333"/>
-          <w:sz w:val="20"/>
-          <w:szCs w:val="20"/>
-          <w:shd w:val="clear" w:color="auto" w:fill="EEEEEE"/>
-        </w:rPr>
-        <w:t>5-rc0</w:t>
+        <w:t>v1.8.5-rc0</w:t>
       </w:r>
       <w:r>
         <w:rPr>
@@ -3077,10 +2889,7 @@
         <w:contextualSpacing w:val="0"/>
       </w:pPr>
       <w:r>
-        <w:t>git reset HEAD^ (remove two last commits: HE</w:t>
-      </w:r>
-      <w:r>
-        <w:t>AD~20 - if 20 remove)</w:t>
+        <w:t>git reset HEAD^ (remove two last commits: HEAD~20 - if 20 remove)</w:t>
       </w:r>
     </w:p>
     <w:p>
@@ -3190,79 +2999,844 @@
       <w:pPr>
         <w:contextualSpacing w:val="0"/>
       </w:pPr>
-      <w:bookmarkStart w:id="13" w:name="_GoBack"/>
+    </w:p>
+    <w:p>
+      <w:pPr>
+        <w:contextualSpacing w:val="0"/>
+      </w:pPr>
+      <w:r>
+        <w:t xml:space="preserve">    Drop stash content: git stash drop</w:t>
+      </w:r>
+    </w:p>
+    <w:p>
+      <w:pPr>
+        <w:contextualSpacing w:val="0"/>
+      </w:pPr>
+    </w:p>
+    <w:p>
+      <w:pPr>
+        <w:contextualSpacing w:val="0"/>
+      </w:pPr>
+    </w:p>
+    <w:p>
+      <w:pPr>
+        <w:contextualSpacing w:val="0"/>
+      </w:pPr>
+      <w:r>
+        <w:t>git tag release1.0</w:t>
+      </w:r>
+    </w:p>
+    <w:p>
+      <w:pPr>
+        <w:contextualSpacing w:val="0"/>
+      </w:pPr>
+      <w:r>
+        <w:t>git tag --list</w:t>
+      </w:r>
+    </w:p>
+    <w:p>
+      <w:pPr>
+        <w:contextualSpacing w:val="0"/>
+      </w:pPr>
+      <w:r>
+        <w:t>git push --tags</w:t>
+      </w:r>
+    </w:p>
+    <w:p>
+      <w:pPr>
+        <w:contextualSpacing w:val="0"/>
+      </w:pPr>
+      <w:r>
+        <w:t>git checkout release1.0</w:t>
+      </w:r>
+    </w:p>
+    <w:p>
+      <w:pPr>
+        <w:contextualSpacing w:val="0"/>
+      </w:pPr>
+    </w:p>
+    <w:p>
+      <w:pPr>
+        <w:contextualSpacing w:val="0"/>
+      </w:pPr>
+      <w:r>
+        <w:t>--</w:t>
+      </w:r>
+    </w:p>
+    <w:p>
+      <w:pPr>
+        <w:contextualSpacing w:val="0"/>
+      </w:pPr>
+    </w:p>
+    <w:p>
+      <w:pPr>
+        <w:contextualSpacing w:val="0"/>
+      </w:pPr>
+    </w:p>
+    <w:p>
+      <w:r>
+        <w:br w:type="page"/>
+      </w:r>
+    </w:p>
+    <w:p>
+      <w:pPr>
+        <w:pStyle w:val="Heading2"/>
+        <w:contextualSpacing w:val="0"/>
+        <w:rPr>
+          <w:rStyle w:val="Strong"/>
+        </w:rPr>
+      </w:pPr>
+      <w:bookmarkStart w:id="13" w:name="_tfbpa61hfxhv" w:colFirst="0" w:colLast="0"/>
       <w:bookmarkEnd w:id="13"/>
-    </w:p>
-    <w:p>
-      <w:pPr>
-        <w:contextualSpacing w:val="0"/>
-      </w:pPr>
-      <w:r>
-        <w:t xml:space="preserve">    Drop stash content: git stash drop</w:t>
-      </w:r>
-    </w:p>
-    <w:p>
-      <w:pPr>
-        <w:contextualSpacing w:val="0"/>
-      </w:pPr>
-    </w:p>
-    <w:p>
-      <w:pPr>
-        <w:contextualSpacing w:val="0"/>
-      </w:pPr>
-    </w:p>
-    <w:p>
-      <w:pPr>
-        <w:contextualSpacing w:val="0"/>
-      </w:pPr>
-      <w:r>
-        <w:t>git tag release1.0</w:t>
-      </w:r>
-    </w:p>
-    <w:p>
-      <w:pPr>
-        <w:contextualSpacing w:val="0"/>
-      </w:pPr>
-      <w:r>
-        <w:t>git tag --list</w:t>
-      </w:r>
-    </w:p>
-    <w:p>
-      <w:pPr>
-        <w:contextualSpacing w:val="0"/>
-      </w:pPr>
-      <w:r>
-        <w:t>git push --tags</w:t>
-      </w:r>
-    </w:p>
-    <w:p>
-      <w:pPr>
-        <w:contextualSpacing w:val="0"/>
-      </w:pPr>
-      <w:r>
-        <w:t>git checkout release1.0</w:t>
-      </w:r>
-    </w:p>
-    <w:p>
-      <w:pPr>
-        <w:contextualSpacing w:val="0"/>
-      </w:pPr>
-    </w:p>
-    <w:p>
-      <w:pPr>
-        <w:contextualSpacing w:val="0"/>
-      </w:pPr>
-      <w:r>
-        <w:t>-------</w:t>
-      </w:r>
-    </w:p>
-    <w:p>
-      <w:pPr>
-        <w:pStyle w:val="Heading2"/>
-        <w:contextualSpacing w:val="0"/>
-      </w:pPr>
-      <w:bookmarkStart w:id="14" w:name="_tfbpa61hfxhv" w:colFirst="0" w:colLast="0"/>
+      <w:r>
+        <w:rPr>
+          <w:rStyle w:val="Strong"/>
+        </w:rPr>
+        <w:lastRenderedPageBreak/>
+        <w:t>Practice.</w:t>
+      </w:r>
+    </w:p>
+    <w:p>
+      <w:r>
+        <w:t>Example:</w:t>
+      </w:r>
+    </w:p>
+    <w:p>
+      <w:r>
+        <w:t>1. Scenario 1</w:t>
+      </w:r>
+      <w:r>
+        <w:t xml:space="preserve"> (assume there is already one commit with some file, add another)</w:t>
+      </w:r>
+    </w:p>
+    <w:p/>
+    <w:p>
+      <w:r>
+        <w:t>git touch file (not tracked)</w:t>
+      </w:r>
+    </w:p>
+    <w:p>
+      <w:r>
+        <w:t xml:space="preserve">git </w:t>
+      </w:r>
+      <w:proofErr w:type="gramStart"/>
+      <w:r>
+        <w:t>add .</w:t>
+      </w:r>
+      <w:proofErr w:type="gramEnd"/>
+      <w:r>
+        <w:t xml:space="preserve"> (become trackable</w:t>
+      </w:r>
+      <w:r>
+        <w:t>, if change then it is acceptable – not snapshot)</w:t>
+      </w:r>
+    </w:p>
+    <w:p>
+      <w:r>
+        <w:t>git commit -m “” (in local repo)</w:t>
+      </w:r>
+    </w:p>
+    <w:p>
+      <w:r>
+        <w:t xml:space="preserve">   git reset –hard HEAD^1 (or the hash of the commit to remain)</w:t>
+      </w:r>
+    </w:p>
+    <w:p>
+      <w:r>
+        <w:t xml:space="preserve">   git reset –soft HEAD^1 (</w:t>
+      </w:r>
+      <w:r>
+        <w:t xml:space="preserve">commit will be </w:t>
+      </w:r>
+      <w:proofErr w:type="gramStart"/>
+      <w:r>
+        <w:t>reverted</w:t>
+      </w:r>
+      <w:proofErr w:type="gramEnd"/>
+      <w:r>
+        <w:t xml:space="preserve"> and file will be like just added)</w:t>
+      </w:r>
+    </w:p>
+    <w:p>
+      <w:r>
+        <w:t xml:space="preserve">       git reset (will </w:t>
+      </w:r>
+      <w:proofErr w:type="spellStart"/>
+      <w:r>
+        <w:t>unstage</w:t>
+      </w:r>
+      <w:proofErr w:type="spellEnd"/>
+      <w:r>
+        <w:t xml:space="preserve"> file – revert add operation and file become untracked)</w:t>
+      </w:r>
+    </w:p>
+    <w:p>
+      <w:r>
+        <w:t xml:space="preserve">       git clean -</w:t>
+      </w:r>
+      <w:proofErr w:type="spellStart"/>
+      <w:r>
+        <w:t>fd</w:t>
+      </w:r>
+      <w:proofErr w:type="spellEnd"/>
+      <w:r>
+        <w:t xml:space="preserve"> (remove untracked files)</w:t>
+      </w:r>
+    </w:p>
+    <w:p>
+      <w:r>
+        <w:t>2. Scenario 2 (push to remote repo)</w:t>
+      </w:r>
+    </w:p>
+    <w:p>
+      <w:pPr>
+        <w:ind w:left="720"/>
+      </w:pPr>
+      <w:r>
+        <w:rPr>
+          <w:rFonts w:ascii="Consolas" w:eastAsia="Times New Roman" w:hAnsi="Consolas" w:cs="Courier New"/>
+          <w:color w:val="24292E"/>
+          <w:sz w:val="21"/>
+          <w:szCs w:val="21"/>
+        </w:rPr>
+        <w:t xml:space="preserve">git remote add origin </w:t>
+      </w:r>
+      <w:hyperlink r:id="rId23" w:history="1">
+        <w:r>
+          <w:rPr>
+            <w:rStyle w:val="Hyperlink"/>
+            <w:rFonts w:ascii="Consolas" w:eastAsia="Times New Roman" w:hAnsi="Consolas" w:cs="Courier New"/>
+            <w:sz w:val="21"/>
+            <w:szCs w:val="21"/>
+          </w:rPr>
+          <w:t>https://github.com/rusergei2010/GIT_test.git</w:t>
+        </w:r>
+      </w:hyperlink>
+      <w:r>
+        <w:br/>
+      </w:r>
+      <w:r>
+        <w:t xml:space="preserve">git remote remove origin (remove </w:t>
+      </w:r>
+      <w:proofErr w:type="spellStart"/>
+      <w:proofErr w:type="gramStart"/>
+      <w:r>
+        <w:t>reference,origin</w:t>
+      </w:r>
+      <w:proofErr w:type="spellEnd"/>
+      <w:proofErr w:type="gramEnd"/>
+      <w:r>
+        <w:t xml:space="preserve"> – reference to remote repo - alias)</w:t>
+      </w:r>
+    </w:p>
+    <w:p>
+      <w:pPr>
+        <w:ind w:left="720"/>
+        <w:rPr>
+          <w:rFonts w:ascii="Consolas" w:eastAsia="Times New Roman" w:hAnsi="Consolas" w:cs="Courier New"/>
+          <w:color w:val="24292E"/>
+          <w:sz w:val="21"/>
+          <w:szCs w:val="21"/>
+        </w:rPr>
+      </w:pPr>
+      <w:r>
+        <w:rPr>
+          <w:rFonts w:ascii="Consolas" w:eastAsia="Times New Roman" w:hAnsi="Consolas" w:cs="Courier New"/>
+          <w:color w:val="24292E"/>
+          <w:sz w:val="21"/>
+          <w:szCs w:val="21"/>
+        </w:rPr>
+        <w:t>git remote -v (see refs)</w:t>
+      </w:r>
+    </w:p>
+    <w:p>
+      <w:pPr>
+        <w:ind w:left="720"/>
+      </w:pPr>
+      <w:r>
+        <w:t>git push -u origin master (the remote repo need to be created beforehand)</w:t>
+      </w:r>
+    </w:p>
+    <w:p>
+      <w:pPr>
+        <w:pStyle w:val="ListParagraph"/>
+        <w:numPr>
+          <w:ilvl w:val="0"/>
+          <w:numId w:val="8"/>
+        </w:numPr>
+      </w:pPr>
+      <w:r>
+        <w:t>see remote repo on git</w:t>
+      </w:r>
+    </w:p>
+    <w:p>
+      <w:pPr>
+        <w:pStyle w:val="ListParagraph"/>
+        <w:numPr>
+          <w:ilvl w:val="0"/>
+          <w:numId w:val="6"/>
+        </w:numPr>
+      </w:pPr>
+      <w:r>
+        <w:t>Scenario 3</w:t>
+      </w:r>
+      <w:r>
+        <w:t xml:space="preserve"> (branches)</w:t>
+      </w:r>
+    </w:p>
+    <w:p>
+      <w:pPr>
+        <w:pStyle w:val="ListParagraph"/>
+      </w:pPr>
+      <w:r>
+        <w:t>git branch JIRA-1_feature_branch</w:t>
+      </w:r>
+    </w:p>
+    <w:p>
+      <w:pPr>
+        <w:pStyle w:val="ListParagraph"/>
+      </w:pPr>
+      <w:r>
+        <w:t>git checkout JIRA-1_feature_beanch</w:t>
+      </w:r>
+    </w:p>
+    <w:p>
+      <w:pPr>
+        <w:pStyle w:val="ListParagraph"/>
+      </w:pPr>
+      <w:r>
+        <w:t xml:space="preserve">  Add new file with content</w:t>
+      </w:r>
+    </w:p>
+    <w:p>
+      <w:pPr>
+        <w:pStyle w:val="ListParagraph"/>
+      </w:pPr>
+      <w:r>
+        <w:t xml:space="preserve">git </w:t>
+      </w:r>
+      <w:r>
+        <w:t>commit -m “new file added”</w:t>
+      </w:r>
+    </w:p>
+    <w:p>
+      <w:pPr>
+        <w:pStyle w:val="ListParagraph"/>
+        <w:rPr>
+          <w:rFonts w:ascii="Lucida Console" w:hAnsi="Lucida Console" w:cs="Lucida Console"/>
+          <w:sz w:val="20"/>
+          <w:szCs w:val="20"/>
+        </w:rPr>
+      </w:pPr>
+      <w:r>
+        <w:rPr>
+          <w:rFonts w:ascii="Lucida Console" w:hAnsi="Lucida Console" w:cs="Lucida Console"/>
+          <w:sz w:val="20"/>
+          <w:szCs w:val="20"/>
+        </w:rPr>
+        <w:t>git push --set-upstream origin JIRA-1_feature_</w:t>
+      </w:r>
+      <w:proofErr w:type="gramStart"/>
+      <w:r>
+        <w:rPr>
+          <w:rFonts w:ascii="Lucida Console" w:hAnsi="Lucida Console" w:cs="Lucida Console"/>
+          <w:sz w:val="20"/>
+          <w:szCs w:val="20"/>
+        </w:rPr>
+        <w:t>branch</w:t>
+      </w:r>
+      <w:r>
+        <w:rPr>
+          <w:rFonts w:ascii="Lucida Console" w:hAnsi="Lucida Console" w:cs="Lucida Console"/>
+          <w:sz w:val="20"/>
+          <w:szCs w:val="20"/>
+        </w:rPr>
+        <w:t xml:space="preserve">  (</w:t>
+      </w:r>
+      <w:proofErr w:type="gramEnd"/>
+      <w:r>
+        <w:rPr>
+          <w:rFonts w:ascii="Lucida Console" w:hAnsi="Lucida Console" w:cs="Lucida Console"/>
+          <w:sz w:val="20"/>
+          <w:szCs w:val="20"/>
+        </w:rPr>
+        <w:t>keep the reference at commit time)</w:t>
+      </w:r>
+    </w:p>
+    <w:p>
+      <w:pPr>
+        <w:pStyle w:val="ListParagraph"/>
+        <w:rPr>
+          <w:rFonts w:ascii="Lucida Console" w:hAnsi="Lucida Console" w:cs="Lucida Console"/>
+          <w:sz w:val="20"/>
+          <w:szCs w:val="20"/>
+        </w:rPr>
+      </w:pPr>
+      <w:r>
+        <w:rPr>
+          <w:rFonts w:ascii="Lucida Console" w:hAnsi="Lucida Console" w:cs="Lucida Console"/>
+          <w:sz w:val="20"/>
+          <w:szCs w:val="20"/>
+        </w:rPr>
+        <w:t>git checkout master</w:t>
+      </w:r>
+    </w:p>
+    <w:p>
+      <w:pPr>
+        <w:pStyle w:val="ListParagraph"/>
+        <w:rPr>
+          <w:rFonts w:ascii="Lucida Console" w:hAnsi="Lucida Console" w:cs="Lucida Console"/>
+          <w:sz w:val="20"/>
+          <w:szCs w:val="20"/>
+        </w:rPr>
+      </w:pPr>
+      <w:r>
+        <w:rPr>
+          <w:rFonts w:ascii="Lucida Console" w:hAnsi="Lucida Console" w:cs="Lucida Console"/>
+          <w:sz w:val="20"/>
+          <w:szCs w:val="20"/>
+        </w:rPr>
+        <w:t>git merge JIRA-1_feature_branch (merge changes to the branch)</w:t>
+      </w:r>
+      <w:r>
+        <w:rPr>
+          <w:rFonts w:ascii="Lucida Console" w:hAnsi="Lucida Console" w:cs="Lucida Console"/>
+          <w:sz w:val="20"/>
+          <w:szCs w:val="20"/>
+        </w:rPr>
+        <w:t>- fast forward (then something in a feature branch is ahead)</w:t>
+      </w:r>
+    </w:p>
+    <w:p>
+      <w:pPr>
+        <w:pStyle w:val="ListParagraph"/>
+        <w:numPr>
+          <w:ilvl w:val="0"/>
+          <w:numId w:val="6"/>
+        </w:numPr>
+        <w:rPr>
+          <w:rFonts w:ascii="Lucida Console" w:hAnsi="Lucida Console" w:cs="Lucida Console"/>
+          <w:sz w:val="20"/>
+          <w:szCs w:val="20"/>
+        </w:rPr>
+      </w:pPr>
+      <w:r>
+        <w:rPr>
+          <w:rFonts w:ascii="Lucida Console" w:hAnsi="Lucida Console" w:cs="Lucida Console"/>
+          <w:sz w:val="20"/>
+          <w:szCs w:val="20"/>
+        </w:rPr>
+        <w:t>Scenario 4</w:t>
+      </w:r>
+    </w:p>
+    <w:p>
+      <w:pPr>
+        <w:pStyle w:val="ListParagraph"/>
+        <w:rPr>
+          <w:rFonts w:ascii="Lucida Console" w:hAnsi="Lucida Console" w:cs="Lucida Console"/>
+          <w:sz w:val="20"/>
+          <w:szCs w:val="20"/>
+        </w:rPr>
+      </w:pPr>
+      <w:r>
+        <w:rPr>
+          <w:rFonts w:ascii="Lucida Console" w:hAnsi="Lucida Console" w:cs="Lucida Console"/>
+          <w:sz w:val="20"/>
+          <w:szCs w:val="20"/>
+        </w:rPr>
+        <w:t>vim file.txt (add “changes 1 in master”)</w:t>
+      </w:r>
+    </w:p>
+    <w:p>
+      <w:pPr>
+        <w:pStyle w:val="ListParagraph"/>
+        <w:rPr>
+          <w:rFonts w:ascii="Lucida Console" w:hAnsi="Lucida Console" w:cs="Lucida Console"/>
+          <w:sz w:val="20"/>
+          <w:szCs w:val="20"/>
+        </w:rPr>
+      </w:pPr>
+      <w:r>
+        <w:rPr>
+          <w:rFonts w:ascii="Lucida Console" w:hAnsi="Lucida Console" w:cs="Lucida Console"/>
+          <w:sz w:val="20"/>
+          <w:szCs w:val="20"/>
+        </w:rPr>
+        <w:t xml:space="preserve">git </w:t>
+      </w:r>
+      <w:proofErr w:type="gramStart"/>
+      <w:r>
+        <w:rPr>
+          <w:rFonts w:ascii="Lucida Console" w:hAnsi="Lucida Console" w:cs="Lucida Console"/>
+          <w:sz w:val="20"/>
+          <w:szCs w:val="20"/>
+        </w:rPr>
+        <w:t>add .</w:t>
+      </w:r>
+      <w:proofErr w:type="gramEnd"/>
+    </w:p>
+    <w:p>
+      <w:pPr>
+        <w:pStyle w:val="ListParagraph"/>
+        <w:rPr>
+          <w:rFonts w:ascii="Lucida Console" w:hAnsi="Lucida Console" w:cs="Lucida Console"/>
+          <w:sz w:val="20"/>
+          <w:szCs w:val="20"/>
+        </w:rPr>
+      </w:pPr>
+      <w:r>
+        <w:rPr>
+          <w:rFonts w:ascii="Lucida Console" w:hAnsi="Lucida Console" w:cs="Lucida Console"/>
+          <w:sz w:val="20"/>
+          <w:szCs w:val="20"/>
+        </w:rPr>
+        <w:t>git commit -m “changes in master”</w:t>
+      </w:r>
+    </w:p>
+    <w:p>
+      <w:pPr>
+        <w:pStyle w:val="ListParagraph"/>
+        <w:rPr>
+          <w:rFonts w:ascii="Lucida Console" w:hAnsi="Lucida Console" w:cs="Lucida Console"/>
+          <w:sz w:val="20"/>
+          <w:szCs w:val="20"/>
+        </w:rPr>
+      </w:pPr>
+      <w:r>
+        <w:rPr>
+          <w:rFonts w:ascii="Lucida Console" w:hAnsi="Lucida Console" w:cs="Lucida Console"/>
+          <w:sz w:val="20"/>
+          <w:szCs w:val="20"/>
+        </w:rPr>
+        <w:t>git checkout JIR-1_feature_branch</w:t>
+      </w:r>
+    </w:p>
+    <w:p>
+      <w:pPr>
+        <w:pStyle w:val="ListParagraph"/>
+        <w:rPr>
+          <w:rFonts w:ascii="Lucida Console" w:hAnsi="Lucida Console" w:cs="Lucida Console"/>
+          <w:sz w:val="20"/>
+          <w:szCs w:val="20"/>
+        </w:rPr>
+      </w:pPr>
+      <w:r>
+        <w:rPr>
+          <w:rFonts w:ascii="Lucida Console" w:hAnsi="Lucida Console" w:cs="Lucida Console"/>
+          <w:sz w:val="20"/>
+          <w:szCs w:val="20"/>
+        </w:rPr>
+        <w:t>vim file.txt (add “changes in JIRA feature”)</w:t>
+      </w:r>
+    </w:p>
+    <w:p>
+      <w:pPr>
+        <w:pStyle w:val="ListParagraph"/>
+        <w:rPr>
+          <w:rFonts w:ascii="Lucida Console" w:hAnsi="Lucida Console" w:cs="Lucida Console"/>
+          <w:sz w:val="20"/>
+          <w:szCs w:val="20"/>
+        </w:rPr>
+      </w:pPr>
+      <w:r>
+        <w:rPr>
+          <w:rFonts w:ascii="Lucida Console" w:hAnsi="Lucida Console" w:cs="Lucida Console"/>
+          <w:sz w:val="20"/>
+          <w:szCs w:val="20"/>
+        </w:rPr>
+        <w:t xml:space="preserve">git </w:t>
+      </w:r>
+      <w:proofErr w:type="gramStart"/>
+      <w:r>
+        <w:rPr>
+          <w:rFonts w:ascii="Lucida Console" w:hAnsi="Lucida Console" w:cs="Lucida Console"/>
+          <w:sz w:val="20"/>
+          <w:szCs w:val="20"/>
+        </w:rPr>
+        <w:t>add .</w:t>
+      </w:r>
+      <w:proofErr w:type="gramEnd"/>
+    </w:p>
+    <w:p>
+      <w:pPr>
+        <w:pStyle w:val="ListParagraph"/>
+        <w:rPr>
+          <w:rFonts w:ascii="Lucida Console" w:hAnsi="Lucida Console" w:cs="Lucida Console"/>
+          <w:sz w:val="20"/>
+          <w:szCs w:val="20"/>
+        </w:rPr>
+      </w:pPr>
+      <w:r>
+        <w:rPr>
+          <w:rFonts w:ascii="Lucida Console" w:hAnsi="Lucida Console" w:cs="Lucida Console"/>
+          <w:sz w:val="20"/>
+          <w:szCs w:val="20"/>
+        </w:rPr>
+        <w:t>git commit -m “Added to feature”</w:t>
+      </w:r>
+    </w:p>
+    <w:p>
+      <w:pPr>
+        <w:pStyle w:val="ListParagraph"/>
+        <w:rPr>
+          <w:rFonts w:ascii="Lucida Console" w:hAnsi="Lucida Console" w:cs="Lucida Console"/>
+          <w:sz w:val="20"/>
+          <w:szCs w:val="20"/>
+        </w:rPr>
+      </w:pPr>
+      <w:r>
+        <w:rPr>
+          <w:rFonts w:ascii="Lucida Console" w:hAnsi="Lucida Console" w:cs="Lucida Console"/>
+          <w:sz w:val="20"/>
+          <w:szCs w:val="20"/>
+        </w:rPr>
+        <w:t>git checkout master</w:t>
+      </w:r>
+    </w:p>
+    <w:p>
+      <w:pPr>
+        <w:pStyle w:val="ListParagraph"/>
+        <w:rPr>
+          <w:rFonts w:ascii="Lucida Console" w:hAnsi="Lucida Console" w:cs="Lucida Console"/>
+          <w:sz w:val="20"/>
+          <w:szCs w:val="20"/>
+        </w:rPr>
+      </w:pPr>
+      <w:r>
+        <w:rPr>
+          <w:rFonts w:ascii="Lucida Console" w:hAnsi="Lucida Console" w:cs="Lucida Console"/>
+          <w:sz w:val="20"/>
+          <w:szCs w:val="20"/>
+        </w:rPr>
+        <w:t>git push (only master branch will be sync)</w:t>
+      </w:r>
+    </w:p>
+    <w:p>
+      <w:pPr>
+        <w:pStyle w:val="ListParagraph"/>
+        <w:rPr>
+          <w:rFonts w:ascii="Lucida Console" w:hAnsi="Lucida Console" w:cs="Lucida Console"/>
+          <w:sz w:val="20"/>
+          <w:szCs w:val="20"/>
+        </w:rPr>
+      </w:pPr>
+      <w:r>
+        <w:rPr>
+          <w:rFonts w:ascii="Lucida Console" w:hAnsi="Lucida Console" w:cs="Lucida Console"/>
+          <w:sz w:val="20"/>
+          <w:szCs w:val="20"/>
+        </w:rPr>
+        <w:t>git push –-all (add branches will be in sync)</w:t>
+      </w:r>
+    </w:p>
+    <w:p>
+      <w:pPr>
+        <w:pStyle w:val="ListParagraph"/>
+        <w:rPr>
+          <w:rFonts w:ascii="Lucida Console" w:hAnsi="Lucida Console" w:cs="Lucida Console"/>
+          <w:sz w:val="20"/>
+          <w:szCs w:val="20"/>
+        </w:rPr>
+      </w:pPr>
+      <w:r>
+        <w:rPr>
+          <w:rFonts w:ascii="Lucida Console" w:hAnsi="Lucida Console" w:cs="Lucida Console"/>
+          <w:sz w:val="20"/>
+          <w:szCs w:val="20"/>
+        </w:rPr>
+        <w:t>git merge JIRA-1_feature_branch</w:t>
+      </w:r>
+      <w:r>
+        <w:rPr>
+          <w:rFonts w:ascii="Lucida Console" w:hAnsi="Lucida Console" w:cs="Lucida Console"/>
+          <w:sz w:val="20"/>
+          <w:szCs w:val="20"/>
+        </w:rPr>
+        <w:t xml:space="preserve"> (GIT GUI</w:t>
+      </w:r>
+      <w:r>
+        <w:rPr>
+          <w:rFonts w:ascii="Lucida Console" w:hAnsi="Lucida Console" w:cs="Lucida Console"/>
+          <w:sz w:val="20"/>
+          <w:szCs w:val="20"/>
+        </w:rPr>
+        <w:t xml:space="preserve"> </w:t>
+      </w:r>
+      <w:r>
+        <w:rPr>
+          <w:rFonts w:ascii="Lucida Console" w:hAnsi="Lucida Console" w:cs="Lucida Console"/>
+          <w:sz w:val="20"/>
+          <w:szCs w:val="20"/>
+        </w:rPr>
+        <w:t>–</w:t>
+      </w:r>
+      <w:r>
+        <w:rPr>
+          <w:rFonts w:ascii="Lucida Console" w:hAnsi="Lucida Console" w:cs="Lucida Console"/>
+          <w:sz w:val="20"/>
+          <w:szCs w:val="20"/>
+        </w:rPr>
+        <w:t xml:space="preserve"> necessary</w:t>
+      </w:r>
+      <w:r>
+        <w:rPr>
+          <w:rFonts w:ascii="Lucida Console" w:hAnsi="Lucida Console" w:cs="Lucida Console"/>
+          <w:sz w:val="20"/>
+          <w:szCs w:val="20"/>
+        </w:rPr>
+        <w:t>, but can be manually with vim</w:t>
+      </w:r>
+      <w:r>
+        <w:rPr>
+          <w:rFonts w:ascii="Lucida Console" w:hAnsi="Lucida Console" w:cs="Lucida Console"/>
+          <w:sz w:val="20"/>
+          <w:szCs w:val="20"/>
+        </w:rPr>
+        <w:t>)</w:t>
+      </w:r>
+    </w:p>
+    <w:p>
+      <w:pPr>
+        <w:pStyle w:val="ListParagraph"/>
+        <w:rPr>
+          <w:rFonts w:ascii="Lucida Console" w:hAnsi="Lucida Console" w:cs="Lucida Console"/>
+          <w:sz w:val="20"/>
+          <w:szCs w:val="20"/>
+        </w:rPr>
+      </w:pPr>
+      <w:r>
+        <w:rPr>
+          <w:rFonts w:ascii="Lucida Console" w:hAnsi="Lucida Console" w:cs="Lucida Console"/>
+          <w:sz w:val="20"/>
+          <w:szCs w:val="20"/>
+        </w:rPr>
+        <w:t>vim file.txt (resolve it)</w:t>
+      </w:r>
+    </w:p>
+    <w:p>
+      <w:pPr>
+        <w:pStyle w:val="ListParagraph"/>
+        <w:rPr>
+          <w:rFonts w:ascii="Lucida Console" w:hAnsi="Lucida Console" w:cs="Lucida Console"/>
+          <w:sz w:val="20"/>
+          <w:szCs w:val="20"/>
+        </w:rPr>
+      </w:pPr>
+      <w:r>
+        <w:rPr>
+          <w:rFonts w:ascii="Lucida Console" w:hAnsi="Lucida Console" w:cs="Lucida Console"/>
+          <w:sz w:val="20"/>
+          <w:szCs w:val="20"/>
+        </w:rPr>
+        <w:t>git commit -m “merge with JIRA-1_feaure”</w:t>
+      </w:r>
+    </w:p>
+    <w:p>
+      <w:pPr>
+        <w:pStyle w:val="ListParagraph"/>
+        <w:rPr>
+          <w:rFonts w:ascii="Lucida Console" w:hAnsi="Lucida Console" w:cs="Lucida Console"/>
+          <w:sz w:val="20"/>
+          <w:szCs w:val="20"/>
+        </w:rPr>
+      </w:pPr>
+      <w:r>
+        <w:rPr>
+          <w:rFonts w:ascii="Lucida Console" w:hAnsi="Lucida Console" w:cs="Lucida Console"/>
+          <w:sz w:val="20"/>
+          <w:szCs w:val="20"/>
+        </w:rPr>
+        <w:t>git push</w:t>
+      </w:r>
+    </w:p>
+    <w:p>
+      <w:pPr>
+        <w:pStyle w:val="ListParagraph"/>
+        <w:rPr>
+          <w:rFonts w:ascii="Lucida Console" w:hAnsi="Lucida Console" w:cs="Lucida Console"/>
+          <w:sz w:val="20"/>
+          <w:szCs w:val="20"/>
+        </w:rPr>
+      </w:pPr>
+      <w:r>
+        <w:rPr>
+          <w:rFonts w:ascii="Lucida Console" w:hAnsi="Lucida Console" w:cs="Lucida Console"/>
+          <w:sz w:val="20"/>
+          <w:szCs w:val="20"/>
+        </w:rPr>
+        <w:t>git checkout JIRA-1_feaure</w:t>
+      </w:r>
+    </w:p>
+    <w:p>
+      <w:pPr>
+        <w:pStyle w:val="ListParagraph"/>
+        <w:rPr>
+          <w:rFonts w:ascii="Lucida Console" w:hAnsi="Lucida Console" w:cs="Lucida Console"/>
+          <w:sz w:val="20"/>
+          <w:szCs w:val="20"/>
+        </w:rPr>
+      </w:pPr>
+      <w:r>
+        <w:rPr>
+          <w:rFonts w:ascii="Lucida Console" w:hAnsi="Lucida Console" w:cs="Lucida Console"/>
+          <w:sz w:val="20"/>
+          <w:szCs w:val="20"/>
+        </w:rPr>
+        <w:t>git merge master (fast-forward)</w:t>
+      </w:r>
+    </w:p>
+    <w:p>
+      <w:pPr>
+        <w:pStyle w:val="ListParagraph"/>
+        <w:rPr>
+          <w:rFonts w:ascii="Lucida Console" w:hAnsi="Lucida Console" w:cs="Lucida Console"/>
+          <w:sz w:val="20"/>
+          <w:szCs w:val="20"/>
+        </w:rPr>
+      </w:pPr>
+      <w:bookmarkStart w:id="14" w:name="_GoBack"/>
       <w:bookmarkEnd w:id="14"/>
+    </w:p>
+    <w:p>
+      <w:pPr>
+        <w:pStyle w:val="ListParagraph"/>
+        <w:rPr>
+          <w:rFonts w:ascii="Lucida Console" w:hAnsi="Lucida Console" w:cs="Lucida Console"/>
+          <w:sz w:val="20"/>
+          <w:szCs w:val="20"/>
+        </w:rPr>
+      </w:pPr>
+    </w:p>
+    <w:p>
+      <w:pPr>
+        <w:pStyle w:val="ListParagraph"/>
+        <w:numPr>
+          <w:ilvl w:val="0"/>
+          <w:numId w:val="6"/>
+        </w:numPr>
+        <w:rPr>
+          <w:rFonts w:ascii="Lucida Console" w:hAnsi="Lucida Console" w:cs="Lucida Console"/>
+          <w:sz w:val="20"/>
+          <w:szCs w:val="20"/>
+        </w:rPr>
+      </w:pPr>
+    </w:p>
+    <w:p>
+      <w:pPr>
+        <w:pStyle w:val="ListParagraph"/>
+      </w:pPr>
+    </w:p>
+    <w:p>
+      <w:pPr>
+        <w:pStyle w:val="ListParagraph"/>
+        <w:ind w:left="2880"/>
+      </w:pPr>
+    </w:p>
+    <w:p>
+      <w:pPr>
+        <w:pStyle w:val="ListParagraph"/>
+        <w:ind w:left="2880"/>
+      </w:pPr>
     </w:p>
     <w:p>
       <w:pPr>
@@ -4467,7 +5041,7 @@
         <w:rFonts w:ascii="Arial" w:eastAsia="Arial" w:hAnsi="Arial" w:cs="Arial"/>
         <w:sz w:val="22"/>
         <w:szCs w:val="22"/>
-        <w:lang w:eastAsia="en-US" w:bidi="ar-SA"/>
+        <w:lang w:val="en-US" w:eastAsia="en-US" w:bidi="ar-SA"/>
       </w:rPr>
     </w:rPrDefault>
     <w:pPrDefault>
@@ -5048,7 +5622,6 @@
       <w:rFonts w:ascii="Courier New" w:eastAsia="Times New Roman" w:hAnsi="Courier New" w:cs="Courier New"/>
       <w:sz w:val="20"/>
       <w:szCs w:val="20"/>
-      <w:lang w:val="en-US"/>
     </w:rPr>
   </w:style>
   <w:style w:type="character" w:customStyle="1" w:styleId="HTMLPreformattedChar">
@@ -5109,6 +5682,17 @@
     <w:rPr>
       <w:color w:val="605E5C"/>
       <w:shd w:val="clear" w:color="auto" w:fill="E1DFDD"/>
+    </w:rPr>
+  </w:style>
+  <w:style w:type="character" w:styleId="Strong">
+    <w:name w:val="Strong"/>
+    <w:basedOn w:val="DefaultParagraphFont"/>
+    <w:uiPriority w:val="22"/>
+    <w:qFormat/>
+    <w:rsid w:val="008A3777"/>
+    <w:rPr>
+      <w:b/>
+      <w:bCs/>
     </w:rPr>
   </w:style>
 </w:styles>

</xml_diff>